<commit_message>
Documentation for third task
</commit_message>
<xml_diff>
--- a/Route visualisations.docx
+++ b/Route visualisations.docx
@@ -1,6 +1,6 @@
 
 <file path=word/document.xml><?xml version="1.0" encoding="utf-8"?>
-<w:document xmlns:wpc="http://schemas.microsoft.com/office/word/2010/wordprocessingCanvas" xmlns:cx="http://schemas.microsoft.com/office/drawing/2014/chartex" xmlns:cx1="http://schemas.microsoft.com/office/drawing/2015/9/8/chartex" xmlns:cx2="http://schemas.microsoft.com/office/drawing/2015/10/21/chartex" xmlns:cx3="http://schemas.microsoft.com/office/drawing/2016/5/9/chartex" xmlns:cx4="http://schemas.microsoft.com/office/drawing/2016/5/10/chartex" xmlns:cx5="http://schemas.microsoft.com/office/drawing/2016/5/11/chartex" xmlns:cx6="http://schemas.microsoft.com/office/drawing/2016/5/12/chartex" xmlns:cx7="http://schemas.microsoft.com/office/drawing/2016/5/13/chartex" xmlns:cx8="http://schemas.microsoft.com/office/drawing/2016/5/14/chartex" xmlns:mc="http://schemas.openxmlformats.org/markup-compatibility/2006" xmlns:aink="http://schemas.microsoft.com/office/drawing/2016/ink" xmlns:am3d="http://schemas.microsoft.com/office/drawing/2017/model3d" xmlns:o="urn:schemas-microsoft-com:office:office" xmlns:oel="http://schemas.microsoft.com/office/2019/extlst" xmlns:r="http://schemas.openxmlformats.org/officeDocument/2006/relationships" xmlns:m="http://schemas.openxmlformats.org/officeDocument/2006/math" xmlns:v="urn:schemas-microsoft-com:vml" xmlns:wp14="http://schemas.microsoft.com/office/word/2010/wordprocessingDrawing" xmlns:wp="http://schemas.openxmlformats.org/drawingml/2006/wordprocessingDrawing" xmlns:w10="urn:schemas-microsoft-com:office:word" xmlns:w="http://schemas.openxmlformats.org/wordprocessingml/2006/main" xmlns:w14="http://schemas.microsoft.com/office/word/2010/wordml" xmlns:w15="http://schemas.microsoft.com/office/word/2012/wordml" xmlns:w16cex="http://schemas.microsoft.com/office/word/2018/wordml/cex" xmlns:w16cid="http://schemas.microsoft.com/office/word/2016/wordml/cid" xmlns:w16="http://schemas.microsoft.com/office/word/2018/wordml" xmlns:w16du="http://schemas.microsoft.com/office/word/2023/wordml/word16du" xmlns:w16sdtdh="http://schemas.microsoft.com/office/word/2020/wordml/sdtdatahash" xmlns:w16se="http://schemas.microsoft.com/office/word/2015/wordml/symex" xmlns:wpg="http://schemas.microsoft.com/office/word/2010/wordprocessingGroup" xmlns:wpi="http://schemas.microsoft.com/office/word/2010/wordprocessingInk" xmlns:wne="http://schemas.microsoft.com/office/word/2006/wordml" xmlns:wps="http://schemas.microsoft.com/office/word/2010/wordprocessingShape" mc:Ignorable="w14 w15 w16se w16cid w16 w16cex w16sdtdh wp14">
+<w:document xmlns:wpc="http://schemas.microsoft.com/office/word/2010/wordprocessingCanvas" xmlns:cx="http://schemas.microsoft.com/office/drawing/2014/chartex" xmlns:cx1="http://schemas.microsoft.com/office/drawing/2015/9/8/chartex" xmlns:cx2="http://schemas.microsoft.com/office/drawing/2015/10/21/chartex" xmlns:cx3="http://schemas.microsoft.com/office/drawing/2016/5/9/chartex" xmlns:cx4="http://schemas.microsoft.com/office/drawing/2016/5/10/chartex" xmlns:cx5="http://schemas.microsoft.com/office/drawing/2016/5/11/chartex" xmlns:cx6="http://schemas.microsoft.com/office/drawing/2016/5/12/chartex" xmlns:cx7="http://schemas.microsoft.com/office/drawing/2016/5/13/chartex" xmlns:cx8="http://schemas.microsoft.com/office/drawing/2016/5/14/chartex" xmlns:mc="http://schemas.openxmlformats.org/markup-compatibility/2006" xmlns:aink="http://schemas.microsoft.com/office/drawing/2016/ink" xmlns:am3d="http://schemas.microsoft.com/office/drawing/2017/model3d" xmlns:o="urn:schemas-microsoft-com:office:office" xmlns:oel="http://schemas.microsoft.com/office/2019/extlst" xmlns:r="http://schemas.openxmlformats.org/officeDocument/2006/relationships" xmlns:m="http://schemas.openxmlformats.org/officeDocument/2006/math" xmlns:v="urn:schemas-microsoft-com:vml" xmlns:wp14="http://schemas.microsoft.com/office/word/2010/wordprocessingDrawing" xmlns:wp="http://schemas.openxmlformats.org/drawingml/2006/wordprocessingDrawing" xmlns:w10="urn:schemas-microsoft-com:office:word" xmlns:w="http://schemas.openxmlformats.org/wordprocessingml/2006/main" xmlns:w14="http://schemas.microsoft.com/office/word/2010/wordml" xmlns:w15="http://schemas.microsoft.com/office/word/2012/wordml" xmlns:w16cex="http://schemas.microsoft.com/office/word/2018/wordml/cex" xmlns:w16cid="http://schemas.microsoft.com/office/word/2016/wordml/cid" xmlns:w16="http://schemas.microsoft.com/office/word/2018/wordml" xmlns:w16sdtdh="http://schemas.microsoft.com/office/word/2020/wordml/sdtdatahash" xmlns:w16se="http://schemas.microsoft.com/office/word/2015/wordml/symex" xmlns:wpg="http://schemas.microsoft.com/office/word/2010/wordprocessingGroup" xmlns:wpi="http://schemas.microsoft.com/office/word/2010/wordprocessingInk" xmlns:wne="http://schemas.microsoft.com/office/word/2006/wordml" xmlns:wps="http://schemas.microsoft.com/office/word/2010/wordprocessingShape" mc:Ignorable="w14 w15 w16se w16cid w16 w16cex w16sdtdh wp14">
   <w:body>
     <w:p>
       <w:pPr>
@@ -97,24 +97,14 @@
       <w:r>
         <w:t xml:space="preserve">Figure </w:t>
       </w:r>
-      <w:r>
-        <w:fldChar w:fldCharType="begin"/>
-      </w:r>
-      <w:r>
-        <w:instrText xml:space="preserve"> SEQ Figure \* ARABIC </w:instrText>
-      </w:r>
-      <w:r>
-        <w:fldChar w:fldCharType="separate"/>
-      </w:r>
-      <w:r>
-        <w:rPr>
-          <w:noProof/>
-        </w:rPr>
-        <w:t>1</w:t>
-      </w:r>
-      <w:r>
-        <w:fldChar w:fldCharType="end"/>
-      </w:r>
+      <w:fldSimple w:instr=" SEQ Figure \* ARABIC ">
+        <w:r>
+          <w:rPr>
+            <w:noProof/>
+          </w:rPr>
+          <w:t>1</w:t>
+        </w:r>
+      </w:fldSimple>
       <w:r>
         <w:t xml:space="preserve">: </w:t>
       </w:r>
@@ -141,13 +131,8 @@
       <w:r>
         <w:t xml:space="preserve">On Figure 2 we can see compared trajectories of boat Rodney. The blue lines represent trajectories from AIS dataset (they look </w:t>
       </w:r>
-      <w:proofErr w:type="spellStart"/>
-      <w:r>
-        <w:t>checkered</w:t>
-      </w:r>
-      <w:proofErr w:type="spellEnd"/>
-      <w:r>
-        <w:t xml:space="preserve"> since we normalized them in the previous assignment</w:t>
+      <w:r>
+        <w:t>checkered since we normalized them in the previous assignment</w:t>
       </w:r>
       <w:r>
         <w:t xml:space="preserve">). The red lines represent trajectories from fishing dataset. We can see that in AIS dataset we had much more points and we can observe that boat was traveling from port in Mar del Plata. </w:t>
@@ -219,24 +204,14 @@
       <w:r>
         <w:t xml:space="preserve">Figure </w:t>
       </w:r>
-      <w:r>
-        <w:fldChar w:fldCharType="begin"/>
-      </w:r>
-      <w:r>
-        <w:instrText xml:space="preserve"> SEQ Figure \* ARABIC </w:instrText>
-      </w:r>
-      <w:r>
-        <w:fldChar w:fldCharType="separate"/>
-      </w:r>
-      <w:r>
-        <w:rPr>
-          <w:noProof/>
-        </w:rPr>
-        <w:t>2</w:t>
-      </w:r>
-      <w:r>
-        <w:fldChar w:fldCharType="end"/>
-      </w:r>
+      <w:fldSimple w:instr=" SEQ Figure \* ARABIC ">
+        <w:r>
+          <w:rPr>
+            <w:noProof/>
+          </w:rPr>
+          <w:t>2</w:t>
+        </w:r>
+      </w:fldSimple>
       <w:r>
         <w:t>: c</w:t>
       </w:r>
@@ -263,21 +238,20 @@
       </w:pPr>
       <w:r>
         <w:lastRenderedPageBreak/>
-        <w:t>Create a chart to show each route’s total length (distance) of one vessel (e.g.,</w:t>
+        <w:t>Create a chart to show each route’s total length (distance) of one vessel (e.g., Rodney)</w:t>
+      </w:r>
+    </w:p>
+    <w:p>
+      <w:r>
+        <w:t>According to Figure 3, the total length traveled by boat Rodney can be observed for each trip. The largest length covered by Rodney was in trip 2020-2, which is illustrated</w:t>
       </w:r>
       <w:r>
         <w:t xml:space="preserve"> </w:t>
       </w:r>
       <w:r>
-        <w:t>Rodney)</w:t>
-      </w:r>
-    </w:p>
-    <w:p>
-      <w:r>
-        <w:t xml:space="preserve">On Figure 3 we can see total length that boat Rodney travelled by each trip. </w:t>
-      </w:r>
-    </w:p>
-    <w:p/>
+        <w:t>in Figure 1 as a red-colored line.</w:t>
+      </w:r>
+    </w:p>
     <w:p>
       <w:pPr>
         <w:keepNext/>
@@ -344,24 +318,14 @@
       <w:r>
         <w:t xml:space="preserve">Figure </w:t>
       </w:r>
-      <w:r>
-        <w:fldChar w:fldCharType="begin"/>
-      </w:r>
-      <w:r>
-        <w:instrText xml:space="preserve"> SEQ Figure \* ARABIC </w:instrText>
-      </w:r>
-      <w:r>
-        <w:fldChar w:fldCharType="separate"/>
-      </w:r>
-      <w:r>
-        <w:rPr>
-          <w:noProof/>
-        </w:rPr>
-        <w:t>3</w:t>
-      </w:r>
-      <w:r>
-        <w:fldChar w:fldCharType="end"/>
-      </w:r>
+      <w:fldSimple w:instr=" SEQ Figure \* ARABIC ">
+        <w:r>
+          <w:rPr>
+            <w:noProof/>
+          </w:rPr>
+          <w:t>3</w:t>
+        </w:r>
+      </w:fldSimple>
       <w:r>
         <w:t xml:space="preserve">: </w:t>
       </w:r>
@@ -391,15 +355,21 @@
         </w:numPr>
       </w:pPr>
       <w:r>
-        <w:t xml:space="preserve">Create a chart to show the total quantity of fish per different </w:t>
-      </w:r>
-      <w:r>
-        <w:t>vessels.</w:t>
-      </w:r>
-    </w:p>
-    <w:p>
-      <w:r>
-        <w:t xml:space="preserve">On figure 3 we can use </w:t>
+        <w:t>Create a chart to show the total quantity of fish per different vessels.</w:t>
+      </w:r>
+    </w:p>
+    <w:p>
+      <w:r>
+        <w:t xml:space="preserve">On </w:t>
+      </w:r>
+      <w:r>
+        <w:t>F</w:t>
+      </w:r>
+      <w:r>
+        <w:t xml:space="preserve">igure 3 we can </w:t>
+      </w:r>
+      <w:r>
+        <w:t xml:space="preserve">see </w:t>
       </w:r>
       <w:proofErr w:type="gramStart"/>
       <w:r>
@@ -476,24 +446,14 @@
       <w:r>
         <w:t xml:space="preserve">Figure </w:t>
       </w:r>
-      <w:r>
-        <w:fldChar w:fldCharType="begin"/>
-      </w:r>
-      <w:r>
-        <w:instrText xml:space="preserve"> SEQ Figure \* ARABIC </w:instrText>
-      </w:r>
-      <w:r>
-        <w:fldChar w:fldCharType="separate"/>
-      </w:r>
-      <w:r>
-        <w:rPr>
-          <w:noProof/>
-        </w:rPr>
-        <w:t>4</w:t>
-      </w:r>
-      <w:r>
-        <w:fldChar w:fldCharType="end"/>
-      </w:r>
+      <w:fldSimple w:instr=" SEQ Figure \* ARABIC ">
+        <w:r>
+          <w:rPr>
+            <w:noProof/>
+          </w:rPr>
+          <w:t>4</w:t>
+        </w:r>
+      </w:fldSimple>
       <w:r>
         <w:t xml:space="preserve">: </w:t>
       </w:r>
@@ -512,6 +472,593 @@
       <w:r>
         <w:lastRenderedPageBreak/>
         <w:t>Create a chart to show the trend of average fish caught in different trips of one vessel in one year (e.g., Rodney in 2020)</w:t>
+      </w:r>
+    </w:p>
+    <w:p>
+      <w:pPr>
+        <w:keepNext/>
+      </w:pPr>
+      <w:r>
+        <w:t>Figure 5 presents the average weight of fish caught by Rodney across different trips. Interestingly, despite Rodney undertaking the longest trip in 2020-2, the highest average weight of caught fish is observed in the 2020-3 trip.</w:t>
+      </w:r>
+      <w:r>
+        <w:rPr>
+          <w:noProof/>
+        </w:rPr>
+        <w:drawing>
+          <wp:inline distT="0" distB="0" distL="0" distR="0" wp14:anchorId="79605B9D" wp14:editId="39431DEA">
+            <wp:extent cx="5731510" cy="2886075"/>
+            <wp:effectExtent l="0" t="0" r="2540" b="9525"/>
+            <wp:docPr id="1" name="Picture 1" descr="A picture containing text, screenshot, number, font&#10;&#10;Description automatically generated"/>
+            <wp:cNvGraphicFramePr>
+              <a:graphicFrameLocks xmlns:a="http://schemas.openxmlformats.org/drawingml/2006/main" noChangeAspect="1"/>
+            </wp:cNvGraphicFramePr>
+            <a:graphic xmlns:a="http://schemas.openxmlformats.org/drawingml/2006/main">
+              <a:graphicData uri="http://schemas.openxmlformats.org/drawingml/2006/picture">
+                <pic:pic xmlns:pic="http://schemas.openxmlformats.org/drawingml/2006/picture">
+                  <pic:nvPicPr>
+                    <pic:cNvPr id="1" name="Picture 1" descr="A picture containing text, screenshot, number, font&#10;&#10;Description automatically generated"/>
+                    <pic:cNvPicPr>
+                      <a:picLocks noChangeAspect="1" noChangeArrowheads="1"/>
+                    </pic:cNvPicPr>
+                  </pic:nvPicPr>
+                  <pic:blipFill rotWithShape="1">
+                    <a:blip r:embed="rId9">
+                      <a:extLst>
+                        <a:ext uri="{28A0092B-C50C-407E-A947-70E740481C1C}">
+                          <a14:useLocalDpi xmlns:a14="http://schemas.microsoft.com/office/drawing/2010/main" val="0"/>
+                        </a:ext>
+                      </a:extLst>
+                    </a:blip>
+                    <a:srcRect/>
+                    <a:stretch/>
+                  </pic:blipFill>
+                  <pic:spPr bwMode="auto">
+                    <a:xfrm>
+                      <a:off x="0" y="0"/>
+                      <a:ext cx="5731510" cy="2886075"/>
+                    </a:xfrm>
+                    <a:prstGeom prst="rect">
+                      <a:avLst/>
+                    </a:prstGeom>
+                    <a:noFill/>
+                    <a:ln>
+                      <a:noFill/>
+                    </a:ln>
+                    <a:extLst>
+                      <a:ext uri="{53640926-AAD7-44D8-BBD7-CCE9431645EC}">
+                        <a14:shadowObscured xmlns:a14="http://schemas.microsoft.com/office/drawing/2010/main"/>
+                      </a:ext>
+                    </a:extLst>
+                  </pic:spPr>
+                </pic:pic>
+              </a:graphicData>
+            </a:graphic>
+          </wp:inline>
+        </w:drawing>
+      </w:r>
+    </w:p>
+    <w:p>
+      <w:pPr>
+        <w:pStyle w:val="Caption"/>
+        <w:jc w:val="center"/>
+      </w:pPr>
+      <w:r>
+        <w:t xml:space="preserve">Figure </w:t>
+      </w:r>
+      <w:fldSimple w:instr=" SEQ Figure \* ARABIC ">
+        <w:r>
+          <w:rPr>
+            <w:noProof/>
+          </w:rPr>
+          <w:t>5</w:t>
+        </w:r>
+      </w:fldSimple>
+      <w:r>
+        <w:t xml:space="preserve"> Average of fish caught in different trips for Rodney</w:t>
+      </w:r>
+    </w:p>
+    <w:p/>
+    <w:p>
+      <w:pPr>
+        <w:pStyle w:val="Heading1"/>
+      </w:pPr>
+      <w:r>
+        <w:t>3) Plotting temperature and chlorophyll</w:t>
+      </w:r>
+    </w:p>
+    <w:p>
+      <w:pPr>
+        <w:pStyle w:val="Heading2"/>
+        <w:ind w:left="720" w:hanging="270"/>
+      </w:pPr>
+      <w:r>
+        <w:t>a. Create chart to show the correlation between the fish caught and temperature for one vessel (e.g., Rodney).</w:t>
+      </w:r>
+    </w:p>
+    <w:p>
+      <w:pPr>
+        <w:rPr>
+          <w:b/>
+          <w:bCs/>
+        </w:rPr>
+      </w:pPr>
+      <w:r>
+        <w:rPr>
+          <w:noProof/>
+        </w:rPr>
+        <w:t>In Figure 6, it is evident that there is no correlation between the temperature and the amount of fish caught for Rodney. The R-squared value is 0, indicating no significant relationship. Additionally, the available data points for temperature between 5 and 8 degrees are limited.</w:t>
+      </w:r>
+    </w:p>
+    <w:p>
+      <w:r>
+        <w:rPr>
+          <w:noProof/>
+        </w:rPr>
+        <w:drawing>
+          <wp:anchor distT="0" distB="0" distL="114300" distR="114300" simplePos="0" relativeHeight="251658240" behindDoc="1" locked="0" layoutInCell="1" allowOverlap="1" wp14:anchorId="71D7796E" wp14:editId="1AFA2C81">
+            <wp:simplePos x="0" y="0"/>
+            <wp:positionH relativeFrom="column">
+              <wp:posOffset>0</wp:posOffset>
+            </wp:positionH>
+            <wp:positionV relativeFrom="paragraph">
+              <wp:posOffset>228600</wp:posOffset>
+            </wp:positionV>
+            <wp:extent cx="5731510" cy="2546350"/>
+            <wp:effectExtent l="0" t="0" r="2540" b="6350"/>
+            <wp:wrapTight wrapText="bothSides">
+              <wp:wrapPolygon edited="0">
+                <wp:start x="0" y="0"/>
+                <wp:lineTo x="0" y="21492"/>
+                <wp:lineTo x="21538" y="21492"/>
+                <wp:lineTo x="21538" y="0"/>
+                <wp:lineTo x="0" y="0"/>
+              </wp:wrapPolygon>
+            </wp:wrapTight>
+            <wp:docPr id="7" name="Picture 7" descr="A screen shot of a graph&#10;&#10;Description automatically generated with low confidence"/>
+            <wp:cNvGraphicFramePr>
+              <a:graphicFrameLocks xmlns:a="http://schemas.openxmlformats.org/drawingml/2006/main" noChangeAspect="1"/>
+            </wp:cNvGraphicFramePr>
+            <a:graphic xmlns:a="http://schemas.openxmlformats.org/drawingml/2006/main">
+              <a:graphicData uri="http://schemas.openxmlformats.org/drawingml/2006/picture">
+                <pic:pic xmlns:pic="http://schemas.openxmlformats.org/drawingml/2006/picture">
+                  <pic:nvPicPr>
+                    <pic:cNvPr id="7" name="Picture 7" descr="A screen shot of a graph&#10;&#10;Description automatically generated with low confidence"/>
+                    <pic:cNvPicPr>
+                      <a:picLocks noChangeAspect="1" noChangeArrowheads="1"/>
+                    </pic:cNvPicPr>
+                  </pic:nvPicPr>
+                  <pic:blipFill>
+                    <a:blip r:embed="rId10">
+                      <a:extLst>
+                        <a:ext uri="{28A0092B-C50C-407E-A947-70E740481C1C}">
+                          <a14:useLocalDpi xmlns:a14="http://schemas.microsoft.com/office/drawing/2010/main" val="0"/>
+                        </a:ext>
+                      </a:extLst>
+                    </a:blip>
+                    <a:srcRect/>
+                    <a:stretch>
+                      <a:fillRect/>
+                    </a:stretch>
+                  </pic:blipFill>
+                  <pic:spPr bwMode="auto">
+                    <a:xfrm>
+                      <a:off x="0" y="0"/>
+                      <a:ext cx="5731510" cy="2546350"/>
+                    </a:xfrm>
+                    <a:prstGeom prst="rect">
+                      <a:avLst/>
+                    </a:prstGeom>
+                    <a:noFill/>
+                    <a:ln>
+                      <a:noFill/>
+                    </a:ln>
+                  </pic:spPr>
+                </pic:pic>
+              </a:graphicData>
+            </a:graphic>
+          </wp:anchor>
+        </w:drawing>
+      </w:r>
+    </w:p>
+    <w:p>
+      <w:pPr>
+        <w:pStyle w:val="Caption"/>
+        <w:jc w:val="center"/>
+      </w:pPr>
+      <w:r>
+        <w:t xml:space="preserve">Figure </w:t>
+      </w:r>
+      <w:fldSimple w:instr=" SEQ Figure \* ARABIC ">
+        <w:r>
+          <w:rPr>
+            <w:noProof/>
+          </w:rPr>
+          <w:t>6</w:t>
+        </w:r>
+      </w:fldSimple>
+      <w:r>
+        <w:t xml:space="preserve"> </w:t>
+      </w:r>
+      <w:r>
+        <w:t>Correlation between the fish and temperature for Rodney</w:t>
+      </w:r>
+    </w:p>
+    <w:p>
+      <w:pPr>
+        <w:pStyle w:val="Heading2"/>
+        <w:ind w:left="360"/>
+      </w:pPr>
+      <w:r>
+        <w:lastRenderedPageBreak/>
+        <w:t xml:space="preserve">b.  </w:t>
+      </w:r>
+      <w:r>
+        <w:t>Visualize the chlorophyll as a Raster</w:t>
+      </w:r>
+    </w:p>
+    <w:p>
+      <w:pPr>
+        <w:keepNext/>
+      </w:pPr>
+      <w:r>
+        <w:rPr>
+          <w:b/>
+          <w:bCs/>
+          <w:noProof/>
+        </w:rPr>
+        <w:drawing>
+          <wp:anchor distT="0" distB="0" distL="114300" distR="114300" simplePos="0" relativeHeight="251659264" behindDoc="0" locked="0" layoutInCell="1" allowOverlap="1" wp14:anchorId="3E0AB983" wp14:editId="0E23792B">
+            <wp:simplePos x="0" y="0"/>
+            <wp:positionH relativeFrom="column">
+              <wp:posOffset>4613910</wp:posOffset>
+            </wp:positionH>
+            <wp:positionV relativeFrom="paragraph">
+              <wp:posOffset>4960730</wp:posOffset>
+            </wp:positionV>
+            <wp:extent cx="1117381" cy="470807"/>
+            <wp:effectExtent l="0" t="0" r="6985" b="5715"/>
+            <wp:wrapNone/>
+            <wp:docPr id="9" name="Picture 9" descr="A picture containing text, font, screenshot, graphics&#10;&#10;Description automatically generated"/>
+            <wp:cNvGraphicFramePr>
+              <a:graphicFrameLocks xmlns:a="http://schemas.openxmlformats.org/drawingml/2006/main" noChangeAspect="1"/>
+            </wp:cNvGraphicFramePr>
+            <a:graphic xmlns:a="http://schemas.openxmlformats.org/drawingml/2006/main">
+              <a:graphicData uri="http://schemas.openxmlformats.org/drawingml/2006/picture">
+                <pic:pic xmlns:pic="http://schemas.openxmlformats.org/drawingml/2006/picture">
+                  <pic:nvPicPr>
+                    <pic:cNvPr id="9" name="Picture 9" descr="A picture containing text, font, screenshot, graphics&#10;&#10;Description automatically generated"/>
+                    <pic:cNvPicPr/>
+                  </pic:nvPicPr>
+                  <pic:blipFill>
+                    <a:blip r:embed="rId11">
+                      <a:extLst>
+                        <a:ext uri="{28A0092B-C50C-407E-A947-70E740481C1C}">
+                          <a14:useLocalDpi xmlns:a14="http://schemas.microsoft.com/office/drawing/2010/main" val="0"/>
+                        </a:ext>
+                      </a:extLst>
+                    </a:blip>
+                    <a:stretch>
+                      <a:fillRect/>
+                    </a:stretch>
+                  </pic:blipFill>
+                  <pic:spPr>
+                    <a:xfrm>
+                      <a:off x="0" y="0"/>
+                      <a:ext cx="1117381" cy="470807"/>
+                    </a:xfrm>
+                    <a:prstGeom prst="rect">
+                      <a:avLst/>
+                    </a:prstGeom>
+                  </pic:spPr>
+                </pic:pic>
+              </a:graphicData>
+            </a:graphic>
+            <wp14:sizeRelH relativeFrom="margin">
+              <wp14:pctWidth>0</wp14:pctWidth>
+            </wp14:sizeRelH>
+            <wp14:sizeRelV relativeFrom="margin">
+              <wp14:pctHeight>0</wp14:pctHeight>
+            </wp14:sizeRelV>
+          </wp:anchor>
+        </w:drawing>
+      </w:r>
+      <w:r>
+        <w:t xml:space="preserve">Figure 7 displays a chlorophyll raster, where high levels of chlorophyll are represented by </w:t>
+      </w:r>
+      <w:proofErr w:type="gramStart"/>
+      <w:r>
+        <w:t>the color green</w:t>
+      </w:r>
+      <w:proofErr w:type="gramEnd"/>
+      <w:r>
+        <w:t xml:space="preserve">, with a maximum value of 6.6712. On the other hand, low values of chlorophyll are depicted by </w:t>
+      </w:r>
+      <w:proofErr w:type="gramStart"/>
+      <w:r>
+        <w:t>the color red</w:t>
+      </w:r>
+      <w:proofErr w:type="gramEnd"/>
+      <w:r>
+        <w:t>, with a minimum value of 0.434392.</w:t>
+      </w:r>
+      <w:r>
+        <w:t xml:space="preserve"> In sea area level of chlorophyll is mostly low at north and high on south. </w:t>
+      </w:r>
+      <w:r>
+        <w:t>Good fishing spots with high level in chlorophyll are represented with green color.</w:t>
+      </w:r>
+      <w:r>
+        <w:rPr>
+          <w:noProof/>
+        </w:rPr>
+        <w:drawing>
+          <wp:inline distT="0" distB="0" distL="0" distR="0" wp14:anchorId="3413D90A" wp14:editId="0FD5A59F">
+            <wp:extent cx="5731510" cy="4225290"/>
+            <wp:effectExtent l="0" t="0" r="2540" b="3810"/>
+            <wp:docPr id="5" name="Picture 5" descr="A screenshot of a map&#10;&#10;Description automatically generated with medium confidence"/>
+            <wp:cNvGraphicFramePr>
+              <a:graphicFrameLocks xmlns:a="http://schemas.openxmlformats.org/drawingml/2006/main" noChangeAspect="1"/>
+            </wp:cNvGraphicFramePr>
+            <a:graphic xmlns:a="http://schemas.openxmlformats.org/drawingml/2006/main">
+              <a:graphicData uri="http://schemas.openxmlformats.org/drawingml/2006/picture">
+                <pic:pic xmlns:pic="http://schemas.openxmlformats.org/drawingml/2006/picture">
+                  <pic:nvPicPr>
+                    <pic:cNvPr id="5" name="Picture 5" descr="A screenshot of a map&#10;&#10;Description automatically generated with medium confidence"/>
+                    <pic:cNvPicPr>
+                      <a:picLocks noChangeAspect="1" noChangeArrowheads="1"/>
+                    </pic:cNvPicPr>
+                  </pic:nvPicPr>
+                  <pic:blipFill>
+                    <a:blip r:embed="rId12">
+                      <a:extLst>
+                        <a:ext uri="{28A0092B-C50C-407E-A947-70E740481C1C}">
+                          <a14:useLocalDpi xmlns:a14="http://schemas.microsoft.com/office/drawing/2010/main" val="0"/>
+                        </a:ext>
+                      </a:extLst>
+                    </a:blip>
+                    <a:srcRect/>
+                    <a:stretch>
+                      <a:fillRect/>
+                    </a:stretch>
+                  </pic:blipFill>
+                  <pic:spPr bwMode="auto">
+                    <a:xfrm>
+                      <a:off x="0" y="0"/>
+                      <a:ext cx="5731510" cy="4225290"/>
+                    </a:xfrm>
+                    <a:prstGeom prst="rect">
+                      <a:avLst/>
+                    </a:prstGeom>
+                    <a:noFill/>
+                    <a:ln>
+                      <a:noFill/>
+                    </a:ln>
+                  </pic:spPr>
+                </pic:pic>
+              </a:graphicData>
+            </a:graphic>
+          </wp:inline>
+        </w:drawing>
+      </w:r>
+    </w:p>
+    <w:p>
+      <w:pPr>
+        <w:pStyle w:val="Caption"/>
+        <w:jc w:val="center"/>
+      </w:pPr>
+      <w:r>
+        <w:t xml:space="preserve">Figure </w:t>
+      </w:r>
+      <w:fldSimple w:instr=" SEQ Figure \* ARABIC ">
+        <w:r>
+          <w:rPr>
+            <w:noProof/>
+          </w:rPr>
+          <w:t>7</w:t>
+        </w:r>
+      </w:fldSimple>
+      <w:r>
+        <w:t xml:space="preserve"> Chlorophyll as a Raster</w:t>
+      </w:r>
+    </w:p>
+    <w:p>
+      <w:pPr>
+        <w:pStyle w:val="Heading2"/>
+      </w:pPr>
+    </w:p>
+    <w:p>
+      <w:pPr>
+        <w:pStyle w:val="Heading2"/>
+      </w:pPr>
+      <w:r>
+        <w:t xml:space="preserve">     </w:t>
+      </w:r>
+    </w:p>
+    <w:p>
+      <w:pPr>
+        <w:rPr>
+          <w:rFonts w:asciiTheme="majorHAnsi" w:eastAsiaTheme="majorEastAsia" w:hAnsiTheme="majorHAnsi" w:cstheme="majorBidi"/>
+          <w:b/>
+          <w:color w:val="000000" w:themeColor="text1"/>
+          <w:sz w:val="24"/>
+          <w:szCs w:val="26"/>
+        </w:rPr>
+      </w:pPr>
+      <w:r>
+        <w:br w:type="page"/>
+      </w:r>
+    </w:p>
+    <w:p>
+      <w:pPr>
+        <w:pStyle w:val="Heading2"/>
+      </w:pPr>
+      <w:r>
+        <w:lastRenderedPageBreak/>
+        <w:t>c. Plot the distribution of the temperature for the raster created</w:t>
+      </w:r>
+    </w:p>
+    <w:p>
+      <w:pPr>
+        <w:keepNext/>
+      </w:pPr>
+      <w:r>
+        <w:rPr>
+          <w:noProof/>
+        </w:rPr>
+        <w:drawing>
+          <wp:anchor distT="0" distB="0" distL="114300" distR="114300" simplePos="0" relativeHeight="251660288" behindDoc="0" locked="0" layoutInCell="1" allowOverlap="1" wp14:anchorId="66386D14" wp14:editId="431CCB24">
+            <wp:simplePos x="0" y="0"/>
+            <wp:positionH relativeFrom="column">
+              <wp:posOffset>4662170</wp:posOffset>
+            </wp:positionH>
+            <wp:positionV relativeFrom="paragraph">
+              <wp:posOffset>5250180</wp:posOffset>
+            </wp:positionV>
+            <wp:extent cx="1066800" cy="582295"/>
+            <wp:effectExtent l="0" t="0" r="0" b="8255"/>
+            <wp:wrapNone/>
+            <wp:docPr id="10" name="Picture 10" descr="A picture containing text, font, screenshot, design&#10;&#10;Description automatically generated"/>
+            <wp:cNvGraphicFramePr>
+              <a:graphicFrameLocks xmlns:a="http://schemas.openxmlformats.org/drawingml/2006/main" noChangeAspect="1"/>
+            </wp:cNvGraphicFramePr>
+            <a:graphic xmlns:a="http://schemas.openxmlformats.org/drawingml/2006/main">
+              <a:graphicData uri="http://schemas.openxmlformats.org/drawingml/2006/picture">
+                <pic:pic xmlns:pic="http://schemas.openxmlformats.org/drawingml/2006/picture">
+                  <pic:nvPicPr>
+                    <pic:cNvPr id="10" name="Picture 10" descr="A picture containing text, font, screenshot, design&#10;&#10;Description automatically generated"/>
+                    <pic:cNvPicPr/>
+                  </pic:nvPicPr>
+                  <pic:blipFill>
+                    <a:blip r:embed="rId13">
+                      <a:extLst>
+                        <a:ext uri="{28A0092B-C50C-407E-A947-70E740481C1C}">
+                          <a14:useLocalDpi xmlns:a14="http://schemas.microsoft.com/office/drawing/2010/main" val="0"/>
+                        </a:ext>
+                      </a:extLst>
+                    </a:blip>
+                    <a:stretch>
+                      <a:fillRect/>
+                    </a:stretch>
+                  </pic:blipFill>
+                  <pic:spPr>
+                    <a:xfrm>
+                      <a:off x="0" y="0"/>
+                      <a:ext cx="1066800" cy="582295"/>
+                    </a:xfrm>
+                    <a:prstGeom prst="rect">
+                      <a:avLst/>
+                    </a:prstGeom>
+                  </pic:spPr>
+                </pic:pic>
+              </a:graphicData>
+            </a:graphic>
+            <wp14:sizeRelH relativeFrom="margin">
+              <wp14:pctWidth>0</wp14:pctWidth>
+            </wp14:sizeRelH>
+            <wp14:sizeRelV relativeFrom="margin">
+              <wp14:pctHeight>0</wp14:pctHeight>
+            </wp14:sizeRelV>
+          </wp:anchor>
+        </w:drawing>
+      </w:r>
+      <w:r>
+        <w:t xml:space="preserve">In Figure 8, a temperature raster is presented, where </w:t>
+      </w:r>
+      <w:proofErr w:type="gramStart"/>
+      <w:r>
+        <w:t>the color red</w:t>
+      </w:r>
+      <w:proofErr w:type="gramEnd"/>
+      <w:r>
+        <w:t xml:space="preserve"> represents high levels of temperature. The maximum temperature value depicted is 293.978 degrees. Conversely, lighter shades of red indicate low temperature values, with a minimum value of 281.546. Notably, the raster reveals a noticeable pattern where areas with high temperature levels coincide with low chlorophyll levels, and vice versa.</w:t>
+      </w:r>
+      <w:r>
+        <w:t xml:space="preserve"> </w:t>
+      </w:r>
+      <w:r>
+        <w:t xml:space="preserve">Interestingly, when analyzing the fishing data, it was observed that all the fishing spots </w:t>
+      </w:r>
+      <w:proofErr w:type="gramStart"/>
+      <w:r>
+        <w:t>were located in</w:t>
+      </w:r>
+      <w:proofErr w:type="gramEnd"/>
+      <w:r>
+        <w:t xml:space="preserve"> areas with lower temperature levels.</w:t>
+      </w:r>
+      <w:r>
+        <w:rPr>
+          <w:noProof/>
+        </w:rPr>
+        <w:drawing>
+          <wp:inline distT="0" distB="0" distL="0" distR="0" wp14:anchorId="0B9ABF24" wp14:editId="3E50CE32">
+            <wp:extent cx="5731510" cy="4146550"/>
+            <wp:effectExtent l="0" t="0" r="2540" b="6350"/>
+            <wp:docPr id="4" name="Picture 4" descr="A screenshot of a map&#10;&#10;Description automatically generated with medium confidence"/>
+            <wp:cNvGraphicFramePr>
+              <a:graphicFrameLocks xmlns:a="http://schemas.openxmlformats.org/drawingml/2006/main" noChangeAspect="1"/>
+            </wp:cNvGraphicFramePr>
+            <a:graphic xmlns:a="http://schemas.openxmlformats.org/drawingml/2006/main">
+              <a:graphicData uri="http://schemas.openxmlformats.org/drawingml/2006/picture">
+                <pic:pic xmlns:pic="http://schemas.openxmlformats.org/drawingml/2006/picture">
+                  <pic:nvPicPr>
+                    <pic:cNvPr id="4" name="Picture 4" descr="A screenshot of a map&#10;&#10;Description automatically generated with medium confidence"/>
+                    <pic:cNvPicPr>
+                      <a:picLocks noChangeAspect="1" noChangeArrowheads="1"/>
+                    </pic:cNvPicPr>
+                  </pic:nvPicPr>
+                  <pic:blipFill>
+                    <a:blip r:embed="rId14">
+                      <a:extLst>
+                        <a:ext uri="{28A0092B-C50C-407E-A947-70E740481C1C}">
+                          <a14:useLocalDpi xmlns:a14="http://schemas.microsoft.com/office/drawing/2010/main" val="0"/>
+                        </a:ext>
+                      </a:extLst>
+                    </a:blip>
+                    <a:srcRect/>
+                    <a:stretch>
+                      <a:fillRect/>
+                    </a:stretch>
+                  </pic:blipFill>
+                  <pic:spPr bwMode="auto">
+                    <a:xfrm>
+                      <a:off x="0" y="0"/>
+                      <a:ext cx="5731510" cy="4146550"/>
+                    </a:xfrm>
+                    <a:prstGeom prst="rect">
+                      <a:avLst/>
+                    </a:prstGeom>
+                    <a:noFill/>
+                    <a:ln>
+                      <a:noFill/>
+                    </a:ln>
+                  </pic:spPr>
+                </pic:pic>
+              </a:graphicData>
+            </a:graphic>
+          </wp:inline>
+        </w:drawing>
+      </w:r>
+    </w:p>
+    <w:p>
+      <w:pPr>
+        <w:pStyle w:val="Caption"/>
+        <w:jc w:val="center"/>
+      </w:pPr>
+      <w:r>
+        <w:t xml:space="preserve">Figure </w:t>
+      </w:r>
+      <w:fldSimple w:instr=" SEQ Figure \* ARABIC ">
+        <w:r>
+          <w:rPr>
+            <w:noProof/>
+          </w:rPr>
+          <w:t>8</w:t>
+        </w:r>
+      </w:fldSimple>
+      <w:r>
+        <w:t xml:space="preserve"> Temperature as a Raster</w:t>
       </w:r>
     </w:p>
     <w:p/>
@@ -526,7 +1073,7 @@
 </file>
 
 <file path=word/numbering.xml><?xml version="1.0" encoding="utf-8"?>
-<w:numbering xmlns:wpc="http://schemas.microsoft.com/office/word/2010/wordprocessingCanvas" xmlns:cx="http://schemas.microsoft.com/office/drawing/2014/chartex" xmlns:cx1="http://schemas.microsoft.com/office/drawing/2015/9/8/chartex" xmlns:cx2="http://schemas.microsoft.com/office/drawing/2015/10/21/chartex" xmlns:cx3="http://schemas.microsoft.com/office/drawing/2016/5/9/chartex" xmlns:cx4="http://schemas.microsoft.com/office/drawing/2016/5/10/chartex" xmlns:cx5="http://schemas.microsoft.com/office/drawing/2016/5/11/chartex" xmlns:cx6="http://schemas.microsoft.com/office/drawing/2016/5/12/chartex" xmlns:cx7="http://schemas.microsoft.com/office/drawing/2016/5/13/chartex" xmlns:cx8="http://schemas.microsoft.com/office/drawing/2016/5/14/chartex" xmlns:mc="http://schemas.openxmlformats.org/markup-compatibility/2006" xmlns:aink="http://schemas.microsoft.com/office/drawing/2016/ink" xmlns:am3d="http://schemas.microsoft.com/office/drawing/2017/model3d" xmlns:o="urn:schemas-microsoft-com:office:office" xmlns:oel="http://schemas.microsoft.com/office/2019/extlst" xmlns:r="http://schemas.openxmlformats.org/officeDocument/2006/relationships" xmlns:m="http://schemas.openxmlformats.org/officeDocument/2006/math" xmlns:v="urn:schemas-microsoft-com:vml" xmlns:wp14="http://schemas.microsoft.com/office/word/2010/wordprocessingDrawing" xmlns:wp="http://schemas.openxmlformats.org/drawingml/2006/wordprocessingDrawing" xmlns:w10="urn:schemas-microsoft-com:office:word" xmlns:w="http://schemas.openxmlformats.org/wordprocessingml/2006/main" xmlns:w14="http://schemas.microsoft.com/office/word/2010/wordml" xmlns:w15="http://schemas.microsoft.com/office/word/2012/wordml" xmlns:w16cex="http://schemas.microsoft.com/office/word/2018/wordml/cex" xmlns:w16cid="http://schemas.microsoft.com/office/word/2016/wordml/cid" xmlns:w16="http://schemas.microsoft.com/office/word/2018/wordml" xmlns:w16du="http://schemas.microsoft.com/office/word/2023/wordml/word16du" xmlns:w16sdtdh="http://schemas.microsoft.com/office/word/2020/wordml/sdtdatahash" xmlns:w16se="http://schemas.microsoft.com/office/word/2015/wordml/symex" xmlns:wpg="http://schemas.microsoft.com/office/word/2010/wordprocessingGroup" xmlns:wpi="http://schemas.microsoft.com/office/word/2010/wordprocessingInk" xmlns:wne="http://schemas.microsoft.com/office/word/2006/wordml" xmlns:wps="http://schemas.microsoft.com/office/word/2010/wordprocessingShape" mc:Ignorable="w14 w15 w16se w16cid w16 w16cex w16sdtdh wp14">
+<w:numbering xmlns:wpc="http://schemas.microsoft.com/office/word/2010/wordprocessingCanvas" xmlns:cx="http://schemas.microsoft.com/office/drawing/2014/chartex" xmlns:cx1="http://schemas.microsoft.com/office/drawing/2015/9/8/chartex" xmlns:cx2="http://schemas.microsoft.com/office/drawing/2015/10/21/chartex" xmlns:cx3="http://schemas.microsoft.com/office/drawing/2016/5/9/chartex" xmlns:cx4="http://schemas.microsoft.com/office/drawing/2016/5/10/chartex" xmlns:cx5="http://schemas.microsoft.com/office/drawing/2016/5/11/chartex" xmlns:cx6="http://schemas.microsoft.com/office/drawing/2016/5/12/chartex" xmlns:cx7="http://schemas.microsoft.com/office/drawing/2016/5/13/chartex" xmlns:cx8="http://schemas.microsoft.com/office/drawing/2016/5/14/chartex" xmlns:mc="http://schemas.openxmlformats.org/markup-compatibility/2006" xmlns:aink="http://schemas.microsoft.com/office/drawing/2016/ink" xmlns:am3d="http://schemas.microsoft.com/office/drawing/2017/model3d" xmlns:o="urn:schemas-microsoft-com:office:office" xmlns:oel="http://schemas.microsoft.com/office/2019/extlst" xmlns:r="http://schemas.openxmlformats.org/officeDocument/2006/relationships" xmlns:m="http://schemas.openxmlformats.org/officeDocument/2006/math" xmlns:v="urn:schemas-microsoft-com:vml" xmlns:wp14="http://schemas.microsoft.com/office/word/2010/wordprocessingDrawing" xmlns:wp="http://schemas.openxmlformats.org/drawingml/2006/wordprocessingDrawing" xmlns:w10="urn:schemas-microsoft-com:office:word" xmlns:w="http://schemas.openxmlformats.org/wordprocessingml/2006/main" xmlns:w14="http://schemas.microsoft.com/office/word/2010/wordml" xmlns:w15="http://schemas.microsoft.com/office/word/2012/wordml" xmlns:w16cex="http://schemas.microsoft.com/office/word/2018/wordml/cex" xmlns:w16cid="http://schemas.microsoft.com/office/word/2016/wordml/cid" xmlns:w16="http://schemas.microsoft.com/office/word/2018/wordml" xmlns:w16sdtdh="http://schemas.microsoft.com/office/word/2020/wordml/sdtdatahash" xmlns:w16se="http://schemas.microsoft.com/office/word/2015/wordml/symex" xmlns:wpg="http://schemas.microsoft.com/office/word/2010/wordprocessingGroup" xmlns:wpi="http://schemas.microsoft.com/office/word/2010/wordprocessingInk" xmlns:wne="http://schemas.microsoft.com/office/word/2006/wordml" xmlns:wps="http://schemas.microsoft.com/office/word/2010/wordprocessingShape" mc:Ignorable="w14 w15 w16se w16cid w16 w16cex w16sdtdh wp14">
   <w:abstractNum w:abstractNumId="0" w15:restartNumberingAfterBreak="0">
     <w:nsid w:val="0FE209AB"/>
     <w:multiLevelType w:val="multilevel"/>

</xml_diff>